<commit_message>
edited project plan Doc and a Notes Doc
</commit_message>
<xml_diff>
--- a/Technician NOTES.docx
+++ b/Technician NOTES.docx
@@ -39,6 +39,30 @@
     </w:p>
     <w:p>
       <w:pPr>
+        <w:ind w:firstLine="420" w:firstLineChars="0"/>
+        <w:rPr>
+          <w:rFonts w:hint="default"/>
+        </w:rPr>
+      </w:pPr>
+      <w:bookmarkStart w:id="0" w:name="_GoBack"/>
+      <w:bookmarkEnd w:id="0"/>
+    </w:p>
+    <w:p>
+      <w:pPr>
+        <w:ind w:firstLine="420" w:firstLineChars="0"/>
+        <w:rPr>
+          <w:rFonts w:hint="default"/>
+        </w:rPr>
+      </w:pPr>
+      <w:r>
+        <w:rPr>
+          <w:rFonts w:hint="default"/>
+        </w:rPr>
+        <w:t xml:space="preserve">Service providers will be displayed in the categorized pages, firstly showing only for the client’s nationality. But they can modify the filter to show providers in any country of their choice. </w:t>
+      </w:r>
+    </w:p>
+    <w:p>
+      <w:pPr>
         <w:rPr>
           <w:rFonts w:hint="default"/>
         </w:rPr>
@@ -86,8 +110,6 @@
         </w:rPr>
         <w:t xml:space="preserve"> Clients should be able to bookmark or follow a service provider in case if the need their services again in future.</w:t>
       </w:r>
-      <w:bookmarkStart w:id="0" w:name="_GoBack"/>
-      <w:bookmarkEnd w:id="0"/>
     </w:p>
     <w:sectPr>
       <w:pgSz w:w="11906" w:h="16838"/>

</xml_diff>